<commit_message>
get 0325 first correct
</commit_message>
<xml_diff>
--- a/manuscript/Multi-LLM Framework for Automated Validation of RECORD Guideline Compliance in Observational Studies.docx
+++ b/manuscript/Multi-LLM Framework for Automated Validation of RECORD Guideline Compliance in Observational Studies.docx
@@ -15,7 +15,21 @@
           <w:b/>
           <w:sz w:val="24"/>
         </w:rPr>
-        <w:t>Multi-LLM Framework for Automated Validation of RECORD Guideline Compliance in Observational Studies</w:t>
+        <w:t xml:space="preserve">Multi-LLM Framework for Automated Validation of RECORD </w:t>
+      </w:r>
+      <w:r>
+        <w:rPr>
+          <w:b/>
+          <w:sz w:val="24"/>
+        </w:rPr>
+        <w:t>Checklist</w:t>
+      </w:r>
+      <w:r>
+        <w:rPr>
+          <w:b/>
+          <w:sz w:val="24"/>
+        </w:rPr>
+        <w:t xml:space="preserve"> Compliance in Observational Studies</w:t>
       </w:r>
     </w:p>
     <w:p>
@@ -26,21 +40,12 @@
           <w:sz w:val="24"/>
         </w:rPr>
       </w:pPr>
-      <w:proofErr w:type="spellStart"/>
       <w:r>
         <w:rPr>
           <w:b/>
           <w:sz w:val="24"/>
         </w:rPr>
-        <w:t>Chenyu</w:t>
-      </w:r>
-      <w:proofErr w:type="spellEnd"/>
-      <w:r>
-        <w:rPr>
-          <w:b/>
-          <w:sz w:val="24"/>
-        </w:rPr>
-        <w:t xml:space="preserve"> Li MS</w:t>
+        <w:t>Chenyu Li MS</w:t>
       </w:r>
       <w:r>
         <w:rPr>
@@ -467,7 +472,13 @@
         <w:fldChar w:fldCharType="end"/>
       </w:r>
       <w:r>
-        <w:t xml:space="preserve"> We developed an LLM-based framework to automate validation of research papers against RECORD guidelines, enhancing transparency and reproducibility of observational research.</w:t>
+        <w:t xml:space="preserve"> We developed an LLM-based framework to automate validation of research papers against RECORD </w:t>
+      </w:r>
+      <w:r>
+        <w:t>checklist</w:t>
+      </w:r>
+      <w:r>
+        <w:t>s, enhancing transparency and reproducibility of observational research.</w:t>
       </w:r>
     </w:p>
     <w:p>
@@ -518,7 +529,19 @@
         <w:rPr>
           <w:b w:val="0"/>
         </w:rPr>
-        <w:t>Reasoner (LLM1): extracts guideline items from RECORD documents and generates validation prompts</w:t>
+        <w:t xml:space="preserve">Reasoner (LLM1): extracts </w:t>
+      </w:r>
+      <w:r>
+        <w:rPr>
+          <w:b w:val="0"/>
+        </w:rPr>
+        <w:t>checklist</w:t>
+      </w:r>
+      <w:r>
+        <w:rPr>
+          <w:b w:val="0"/>
+        </w:rPr>
+        <w:t xml:space="preserve"> items from RECORD documents and generates validation prompts</w:t>
       </w:r>
     </w:p>
     <w:p>
@@ -554,7 +577,19 @@
         <w:rPr>
           <w:b w:val="0"/>
         </w:rPr>
-        <w:t>Validator (LLM3): validates extracted information against guidelines</w:t>
+        <w:t xml:space="preserve">Validator (LLM3): validates extracted information against </w:t>
+      </w:r>
+      <w:r>
+        <w:rPr>
+          <w:b w:val="0"/>
+        </w:rPr>
+        <w:t>checklist</w:t>
+      </w:r>
+      <w:r>
+        <w:rPr>
+          <w:b w:val="0"/>
+        </w:rPr>
+        <w:t>s</w:t>
       </w:r>
     </w:p>
     <w:p>
@@ -686,14 +721,11 @@
         <w:spacing w:before="0" w:after="0"/>
       </w:pPr>
       <w:r>
-        <w:rPr>
-          <w:b w:val="0"/>
-        </w:rPr>
         <w:drawing>
-          <wp:inline distT="0" distB="0" distL="0" distR="0" wp14:anchorId="3BC2E654" wp14:editId="4A296952">
-            <wp:extent cx="5847348" cy="3289133"/>
-            <wp:effectExtent l="0" t="0" r="0" b="635"/>
-            <wp:docPr id="2029889044" name="Picture 1"/>
+          <wp:inline distT="0" distB="0" distL="0" distR="0" wp14:anchorId="5EB76F12" wp14:editId="31FAC0D8">
+            <wp:extent cx="5943600" cy="3343275"/>
+            <wp:effectExtent l="0" t="0" r="0" b="0"/>
+            <wp:docPr id="178022539" name="Picture 1"/>
             <wp:cNvGraphicFramePr>
               <a:graphicFrameLocks xmlns:a="http://schemas.openxmlformats.org/drawingml/2006/main" noChangeAspect="1"/>
             </wp:cNvGraphicFramePr>
@@ -701,7 +733,7 @@
               <a:graphicData uri="http://schemas.openxmlformats.org/drawingml/2006/picture">
                 <pic:pic xmlns:pic="http://schemas.openxmlformats.org/drawingml/2006/picture">
                   <pic:nvPicPr>
-                    <pic:cNvPr id="2029889044" name=""/>
+                    <pic:cNvPr id="178022539" name=""/>
                     <pic:cNvPicPr/>
                   </pic:nvPicPr>
                   <pic:blipFill>
@@ -713,7 +745,7 @@
                   <pic:spPr>
                     <a:xfrm>
                       <a:off x="0" y="0"/>
-                      <a:ext cx="5849782" cy="3290502"/>
+                      <a:ext cx="5943600" cy="3343275"/>
                     </a:xfrm>
                     <a:prstGeom prst="rect">
                       <a:avLst/>
@@ -781,13 +813,7 @@
         <w:t>XXX</w:t>
       </w:r>
       <w:r>
-        <w:t xml:space="preserve"> accuracy compared to manual assessment across all 35 RECORD+STROBE items, with</w:t>
-      </w:r>
-      <w:r>
-        <w:t xml:space="preserve"> </w:t>
-      </w:r>
-      <w:r>
-        <w:t>sensitivity (</w:t>
+        <w:t xml:space="preserve"> accuracy compared to manual assessment across all 35 RECORD+STROBE items, with sensitivity (</w:t>
       </w:r>
       <w:r>
         <w:rPr>
@@ -805,22 +831,13 @@
         <w:t>(XXX)</w:t>
       </w:r>
       <w:r>
-        <w:t xml:space="preserve"> </w:t>
-      </w:r>
-      <w:r>
-        <w:t xml:space="preserve">for detecting non-compliant items. Papers achieved an average compliance rate of </w:t>
+        <w:t xml:space="preserve"> for detecting non-compliant items. Papers achieved an average compliance rate of </w:t>
       </w:r>
       <w:r>
         <w:rPr>
           <w:highlight w:val="yellow"/>
         </w:rPr>
-        <w:t>XXX</w:t>
-      </w:r>
-      <w:r>
-        <w:rPr>
-          <w:highlight w:val="yellow"/>
-        </w:rPr>
-        <w:t>%,</w:t>
+        <w:t>XXX%,</w:t>
       </w:r>
       <w:r>
         <w:t xml:space="preserve"> with common deficiencies in data cleaning methods (item 12.2), code validation (item 6.2), and database linkage details (item 12.3). Automated processing required </w:t>
@@ -933,6 +950,9 @@
         <w:spacing w:after="0"/>
       </w:pPr>
       <w:r>
+        <w:rPr>
+          <w:noProof/>
+        </w:rPr>
         <w:drawing>
           <wp:inline distT="0" distB="0" distL="0" distR="0" wp14:anchorId="10A70E53" wp14:editId="008A591D">
             <wp:extent cx="4993705" cy="1985211"/>
@@ -976,6 +996,9 @@
         <w:spacing w:after="0"/>
       </w:pPr>
       <w:r>
+        <w:rPr>
+          <w:noProof/>
+        </w:rPr>
         <w:lastRenderedPageBreak/>
         <w:drawing>
           <wp:inline distT="0" distB="0" distL="0" distR="0" wp14:anchorId="42CB2D76" wp14:editId="7C8D883E">
@@ -1045,7 +1068,19 @@
         <w:rPr>
           <w:b w:val="0"/>
         </w:rPr>
-        <w:t>Our framework addresses a significant barrier to RECORD guideline adoption by drastically reducing assessment time while maintaining high accuracy. The triangulation approach using multiple LLMs improves robustness through complementary strengths of different models. Unlike previous approaches focused on checklist creation</w:t>
+        <w:t xml:space="preserve">Our framework addresses a significant barrier to RECORD </w:t>
+      </w:r>
+      <w:r>
+        <w:rPr>
+          <w:b w:val="0"/>
+        </w:rPr>
+        <w:t>checklist</w:t>
+      </w:r>
+      <w:r>
+        <w:rPr>
+          <w:b w:val="0"/>
+        </w:rPr>
+        <w:t xml:space="preserve"> adoption by drastically reducing assessment time while maintaining high accuracy. The triangulation approach using multiple LLMs improves robustness through complementary strengths of different models. Unlike previous approaches focused on checklist creation</w:t>
       </w:r>
       <w:r>
         <w:rPr>
@@ -1105,7 +1140,55 @@
         <w:rPr>
           <w:b w:val="0"/>
         </w:rPr>
-        <w:t xml:space="preserve">We have released our implementation as open-source software with a web-based user interface at https://github.com/ChenyuL/RWE_LLM_validator. The UI allows users to upload guideline PDFs and research papers, with a flexible architecture that supports the creation of new guideline folders, enabling application to various reporting standards using the same infrastructure. While we used RECORD guidelines to demonstrate the framework's effectiveness, the system is designed to work with any structured reporting guideline. The structured outputs facilitate conversion to FHIR-based representations, enabling integration with evidence systems like </w:t>
+        <w:t xml:space="preserve">We have released our implementation as open-source software with a web-based user interface at https://github.com/ChenyuL/RWE_LLM_validator. The UI allows users to upload </w:t>
+      </w:r>
+      <w:r>
+        <w:rPr>
+          <w:b w:val="0"/>
+        </w:rPr>
+        <w:t>checklist</w:t>
+      </w:r>
+      <w:r>
+        <w:rPr>
+          <w:b w:val="0"/>
+        </w:rPr>
+        <w:t xml:space="preserve"> PDFs and research papers, with a flexible architecture that supports the creation of new </w:t>
+      </w:r>
+      <w:r>
+        <w:rPr>
+          <w:b w:val="0"/>
+        </w:rPr>
+        <w:t>checklist</w:t>
+      </w:r>
+      <w:r>
+        <w:rPr>
+          <w:b w:val="0"/>
+        </w:rPr>
+        <w:t xml:space="preserve"> folders, enabling application to various reporting standards using the same infrastructure. While we used RECORD </w:t>
+      </w:r>
+      <w:r>
+        <w:rPr>
+          <w:b w:val="0"/>
+        </w:rPr>
+        <w:t>checklist</w:t>
+      </w:r>
+      <w:r>
+        <w:rPr>
+          <w:b w:val="0"/>
+        </w:rPr>
+        <w:t xml:space="preserve">s to demonstrate the framework's effectiveness, the system is designed to work with any structured reporting </w:t>
+      </w:r>
+      <w:r>
+        <w:rPr>
+          <w:b w:val="0"/>
+        </w:rPr>
+        <w:t>checklist</w:t>
+      </w:r>
+      <w:r>
+        <w:rPr>
+          <w:b w:val="0"/>
+        </w:rPr>
+        <w:t xml:space="preserve">. The structured outputs facilitate conversion to FHIR-based representations, enabling integration with evidence systems like </w:t>
       </w:r>
       <w:proofErr w:type="spellStart"/>
       <w:r>
@@ -1275,7 +1358,25 @@
           <w:lang w:val="en-HK" w:eastAsia="zh-CN"/>
         </w:rPr>
         <w:tab/>
-        <w:t xml:space="preserve">von Elm E, Altman DG, Egger M, et al. The Strengthening the Reporting of Observational Studies in Epidemiology (STROBE) Statement: guidelines for reporting observational studies. </w:t>
+        <w:t xml:space="preserve">von Elm E, Altman DG, Egger M, et al. The Strengthening the Reporting of Observational Studies in Epidemiology (STROBE) Statement: </w:t>
+      </w:r>
+      <w:r>
+        <w:rPr>
+          <w:noProof/>
+          <w:sz w:val="16"/>
+          <w:szCs w:val="16"/>
+          <w:lang w:val="en-HK" w:eastAsia="zh-CN"/>
+        </w:rPr>
+        <w:t>checklist</w:t>
+      </w:r>
+      <w:r>
+        <w:rPr>
+          <w:noProof/>
+          <w:sz w:val="16"/>
+          <w:szCs w:val="16"/>
+          <w:lang w:val="en-HK" w:eastAsia="zh-CN"/>
+        </w:rPr>
+        <w:t xml:space="preserve">s for reporting observational studies. </w:t>
       </w:r>
       <w:r>
         <w:rPr>

</xml_diff>